<commit_message>
Fix undefined docx variable
</commit_message>
<xml_diff>
--- a/contao/templates/docx/event_invoice_tour.docx
+++ b/contao/templates/docx/event_invoice_tour.docx
@@ -1,6 +1,6 @@
 
 <file path=word/document.xml><?xml version="1.0" encoding="utf-8"?>
-<w:document xmlns:wpc="http://schemas.microsoft.com/office/word/2010/wordprocessingCanvas" xmlns:cx="http://schemas.microsoft.com/office/drawing/2014/chartex" xmlns:cx1="http://schemas.microsoft.com/office/drawing/2015/9/8/chartex" xmlns:cx2="http://schemas.microsoft.com/office/drawing/2015/10/21/chartex" xmlns:cx3="http://schemas.microsoft.com/office/drawing/2016/5/9/chartex" xmlns:cx4="http://schemas.microsoft.com/office/drawing/2016/5/10/chartex" xmlns:cx5="http://schemas.microsoft.com/office/drawing/2016/5/11/chartex" xmlns:cx6="http://schemas.microsoft.com/office/drawing/2016/5/12/chartex" xmlns:cx7="http://schemas.microsoft.com/office/drawing/2016/5/13/chartex" xmlns:cx8="http://schemas.microsoft.com/office/drawing/2016/5/14/chartex" xmlns:mc="http://schemas.openxmlformats.org/markup-compatibility/2006" xmlns:aink="http://schemas.microsoft.com/office/drawing/2016/ink" xmlns:am3d="http://schemas.microsoft.com/office/drawing/2017/model3d" xmlns:o="urn:schemas-microsoft-com:office:office" xmlns:oel="http://schemas.microsoft.com/office/2019/extlst" xmlns:r="http://schemas.openxmlformats.org/officeDocument/2006/relationships" xmlns:m="http://schemas.openxmlformats.org/officeDocument/2006/math" xmlns:v="urn:schemas-microsoft-com:vml" xmlns:wp14="http://schemas.microsoft.com/office/word/2010/wordprocessingDrawing" xmlns:wp="http://schemas.openxmlformats.org/drawingml/2006/wordprocessingDrawing" xmlns:w10="urn:schemas-microsoft-com:office:word" xmlns:w="http://schemas.openxmlformats.org/wordprocessingml/2006/main" xmlns:w14="http://schemas.microsoft.com/office/word/2010/wordml" xmlns:w15="http://schemas.microsoft.com/office/word/2012/wordml" xmlns:w16cex="http://schemas.microsoft.com/office/word/2018/wordml/cex" xmlns:w16cid="http://schemas.microsoft.com/office/word/2016/wordml/cid" xmlns:w16="http://schemas.microsoft.com/office/word/2018/wordml" xmlns:w16sdtdh="http://schemas.microsoft.com/office/word/2020/wordml/sdtdatahash" xmlns:w16se="http://schemas.microsoft.com/office/word/2015/wordml/symex" xmlns:wpg="http://schemas.microsoft.com/office/word/2010/wordprocessingGroup" xmlns:wpi="http://schemas.microsoft.com/office/word/2010/wordprocessingInk" xmlns:wne="http://schemas.microsoft.com/office/word/2006/wordml" xmlns:wps="http://schemas.microsoft.com/office/word/2010/wordprocessingShape" mc:Ignorable="w14 w15 w16se w16cid w16 w16cex w16sdtdh wp14">
+<w:document xmlns:wpc="http://schemas.microsoft.com/office/word/2010/wordprocessingCanvas" xmlns:cx="http://schemas.microsoft.com/office/drawing/2014/chartex" xmlns:cx1="http://schemas.microsoft.com/office/drawing/2015/9/8/chartex" xmlns:cx2="http://schemas.microsoft.com/office/drawing/2015/10/21/chartex" xmlns:cx3="http://schemas.microsoft.com/office/drawing/2016/5/9/chartex" xmlns:cx4="http://schemas.microsoft.com/office/drawing/2016/5/10/chartex" xmlns:cx5="http://schemas.microsoft.com/office/drawing/2016/5/11/chartex" xmlns:cx6="http://schemas.microsoft.com/office/drawing/2016/5/12/chartex" xmlns:cx7="http://schemas.microsoft.com/office/drawing/2016/5/13/chartex" xmlns:cx8="http://schemas.microsoft.com/office/drawing/2016/5/14/chartex" xmlns:mc="http://schemas.openxmlformats.org/markup-compatibility/2006" xmlns:aink="http://schemas.microsoft.com/office/drawing/2016/ink" xmlns:am3d="http://schemas.microsoft.com/office/drawing/2017/model3d" xmlns:o="urn:schemas-microsoft-com:office:office" xmlns:oel="http://schemas.microsoft.com/office/2019/extlst" xmlns:r="http://schemas.openxmlformats.org/officeDocument/2006/relationships" xmlns:m="http://schemas.openxmlformats.org/officeDocument/2006/math" xmlns:v="urn:schemas-microsoft-com:vml" xmlns:wp14="http://schemas.microsoft.com/office/word/2010/wordprocessingDrawing" xmlns:wp="http://schemas.openxmlformats.org/drawingml/2006/wordprocessingDrawing" xmlns:w10="urn:schemas-microsoft-com:office:word" xmlns:w="http://schemas.openxmlformats.org/wordprocessingml/2006/main" xmlns:w14="http://schemas.microsoft.com/office/word/2010/wordml" xmlns:w15="http://schemas.microsoft.com/office/word/2012/wordml" xmlns:w16cex="http://schemas.microsoft.com/office/word/2018/wordml/cex" xmlns:w16cid="http://schemas.microsoft.com/office/word/2016/wordml/cid" xmlns:w16="http://schemas.microsoft.com/office/word/2018/wordml" xmlns:w16du="http://schemas.microsoft.com/office/word/2023/wordml/word16du" xmlns:w16sdtdh="http://schemas.microsoft.com/office/word/2020/wordml/sdtdatahash" xmlns:w16se="http://schemas.microsoft.com/office/word/2015/wordml/symex" xmlns:wpg="http://schemas.microsoft.com/office/word/2010/wordprocessingGroup" xmlns:wpi="http://schemas.microsoft.com/office/word/2010/wordprocessingInk" xmlns:wne="http://schemas.microsoft.com/office/word/2006/wordml" xmlns:wps="http://schemas.microsoft.com/office/word/2010/wordprocessingShape" mc:Ignorable="w14 w15 w16se w16cid w16 w16cex w16sdtdh w16du wp14">
   <w:body>
     <w:p>
       <w:pPr>
@@ -419,9 +419,9 @@
         <w:tblLook w:val="04A0" w:firstRow="1" w:lastRow="0" w:firstColumn="1" w:lastColumn="0" w:noHBand="0" w:noVBand="1"/>
       </w:tblPr>
       <w:tblGrid>
-        <w:gridCol w:w="4866"/>
-        <w:gridCol w:w="1687"/>
-        <w:gridCol w:w="3087"/>
+        <w:gridCol w:w="4878"/>
+        <w:gridCol w:w="1683"/>
+        <w:gridCol w:w="3079"/>
       </w:tblGrid>
       <w:tr>
         <w:tc>
@@ -459,6 +459,13 @@
                 <w:szCs w:val="20"/>
               </w:rPr>
               <w:t>eventHasExecuted</w:t>
+            </w:r>
+            <w:r>
+              <w:rPr>
+                <w:sz w:val="20"/>
+                <w:szCs w:val="20"/>
+              </w:rPr>
+              <w:t>LikePredicted</w:t>
             </w:r>
             <w:proofErr w:type="spellEnd"/>
             <w:r>
@@ -2471,21 +2478,12 @@
         <w:t>s</w:t>
       </w:r>
       <w:proofErr w:type="spellEnd"/>
-      <w:proofErr w:type="gramStart"/>
       <w:r>
         <w:rPr>
           <w:sz w:val="20"/>
           <w:szCs w:val="20"/>
         </w:rPr>
-        <w:t>) :</w:t>
-      </w:r>
-      <w:proofErr w:type="gramEnd"/>
-      <w:r>
-        <w:rPr>
-          <w:sz w:val="20"/>
-          <w:szCs w:val="20"/>
-        </w:rPr>
-        <w:t xml:space="preserve"> </w:t>
+        <w:t xml:space="preserve">) : </w:t>
       </w:r>
       <w:proofErr w:type="spellStart"/>
       <w:r>
@@ -2868,7 +2866,7 @@
 </file>
 
 <file path=word/endnotes.xml><?xml version="1.0" encoding="utf-8"?>
-<w:endnotes xmlns:wpc="http://schemas.microsoft.com/office/word/2010/wordprocessingCanvas" xmlns:cx="http://schemas.microsoft.com/office/drawing/2014/chartex" xmlns:cx1="http://schemas.microsoft.com/office/drawing/2015/9/8/chartex" xmlns:cx2="http://schemas.microsoft.com/office/drawing/2015/10/21/chartex" xmlns:cx3="http://schemas.microsoft.com/office/drawing/2016/5/9/chartex" xmlns:cx4="http://schemas.microsoft.com/office/drawing/2016/5/10/chartex" xmlns:cx5="http://schemas.microsoft.com/office/drawing/2016/5/11/chartex" xmlns:cx6="http://schemas.microsoft.com/office/drawing/2016/5/12/chartex" xmlns:cx7="http://schemas.microsoft.com/office/drawing/2016/5/13/chartex" xmlns:cx8="http://schemas.microsoft.com/office/drawing/2016/5/14/chartex" xmlns:mc="http://schemas.openxmlformats.org/markup-compatibility/2006" xmlns:aink="http://schemas.microsoft.com/office/drawing/2016/ink" xmlns:am3d="http://schemas.microsoft.com/office/drawing/2017/model3d" xmlns:o="urn:schemas-microsoft-com:office:office" xmlns:oel="http://schemas.microsoft.com/office/2019/extlst" xmlns:r="http://schemas.openxmlformats.org/officeDocument/2006/relationships" xmlns:m="http://schemas.openxmlformats.org/officeDocument/2006/math" xmlns:v="urn:schemas-microsoft-com:vml" xmlns:wp14="http://schemas.microsoft.com/office/word/2010/wordprocessingDrawing" xmlns:wp="http://schemas.openxmlformats.org/drawingml/2006/wordprocessingDrawing" xmlns:w10="urn:schemas-microsoft-com:office:word" xmlns:w="http://schemas.openxmlformats.org/wordprocessingml/2006/main" xmlns:w14="http://schemas.microsoft.com/office/word/2010/wordml" xmlns:w15="http://schemas.microsoft.com/office/word/2012/wordml" xmlns:w16cex="http://schemas.microsoft.com/office/word/2018/wordml/cex" xmlns:w16cid="http://schemas.microsoft.com/office/word/2016/wordml/cid" xmlns:w16="http://schemas.microsoft.com/office/word/2018/wordml" xmlns:w16sdtdh="http://schemas.microsoft.com/office/word/2020/wordml/sdtdatahash" xmlns:w16se="http://schemas.microsoft.com/office/word/2015/wordml/symex" xmlns:wpg="http://schemas.microsoft.com/office/word/2010/wordprocessingGroup" xmlns:wpi="http://schemas.microsoft.com/office/word/2010/wordprocessingInk" xmlns:wne="http://schemas.microsoft.com/office/word/2006/wordml" xmlns:wps="http://schemas.microsoft.com/office/word/2010/wordprocessingShape" mc:Ignorable="w14 w15 w16se w16cid w16 w16cex w16sdtdh wp14">
+<w:endnotes xmlns:wpc="http://schemas.microsoft.com/office/word/2010/wordprocessingCanvas" xmlns:cx="http://schemas.microsoft.com/office/drawing/2014/chartex" xmlns:cx1="http://schemas.microsoft.com/office/drawing/2015/9/8/chartex" xmlns:cx2="http://schemas.microsoft.com/office/drawing/2015/10/21/chartex" xmlns:cx3="http://schemas.microsoft.com/office/drawing/2016/5/9/chartex" xmlns:cx4="http://schemas.microsoft.com/office/drawing/2016/5/10/chartex" xmlns:cx5="http://schemas.microsoft.com/office/drawing/2016/5/11/chartex" xmlns:cx6="http://schemas.microsoft.com/office/drawing/2016/5/12/chartex" xmlns:cx7="http://schemas.microsoft.com/office/drawing/2016/5/13/chartex" xmlns:cx8="http://schemas.microsoft.com/office/drawing/2016/5/14/chartex" xmlns:mc="http://schemas.openxmlformats.org/markup-compatibility/2006" xmlns:aink="http://schemas.microsoft.com/office/drawing/2016/ink" xmlns:am3d="http://schemas.microsoft.com/office/drawing/2017/model3d" xmlns:o="urn:schemas-microsoft-com:office:office" xmlns:oel="http://schemas.microsoft.com/office/2019/extlst" xmlns:r="http://schemas.openxmlformats.org/officeDocument/2006/relationships" xmlns:m="http://schemas.openxmlformats.org/officeDocument/2006/math" xmlns:v="urn:schemas-microsoft-com:vml" xmlns:wp14="http://schemas.microsoft.com/office/word/2010/wordprocessingDrawing" xmlns:wp="http://schemas.openxmlformats.org/drawingml/2006/wordprocessingDrawing" xmlns:w10="urn:schemas-microsoft-com:office:word" xmlns:w="http://schemas.openxmlformats.org/wordprocessingml/2006/main" xmlns:w14="http://schemas.microsoft.com/office/word/2010/wordml" xmlns:w15="http://schemas.microsoft.com/office/word/2012/wordml" xmlns:w16cex="http://schemas.microsoft.com/office/word/2018/wordml/cex" xmlns:w16cid="http://schemas.microsoft.com/office/word/2016/wordml/cid" xmlns:w16="http://schemas.microsoft.com/office/word/2018/wordml" xmlns:w16du="http://schemas.microsoft.com/office/word/2023/wordml/word16du" xmlns:w16sdtdh="http://schemas.microsoft.com/office/word/2020/wordml/sdtdatahash" xmlns:w16se="http://schemas.microsoft.com/office/word/2015/wordml/symex" xmlns:wpg="http://schemas.microsoft.com/office/word/2010/wordprocessingGroup" xmlns:wpi="http://schemas.microsoft.com/office/word/2010/wordprocessingInk" xmlns:wne="http://schemas.microsoft.com/office/word/2006/wordml" xmlns:wps="http://schemas.microsoft.com/office/word/2010/wordprocessingShape" mc:Ignorable="w14 w15 w16se w16cid w16 w16cex w16sdtdh w16du wp14">
   <w:endnote w:type="separator" w:id="-1">
     <w:p>
       <w:pPr>
@@ -2893,7 +2891,7 @@
 </file>
 
 <file path=word/footnotes.xml><?xml version="1.0" encoding="utf-8"?>
-<w:footnotes xmlns:wpc="http://schemas.microsoft.com/office/word/2010/wordprocessingCanvas" xmlns:cx="http://schemas.microsoft.com/office/drawing/2014/chartex" xmlns:cx1="http://schemas.microsoft.com/office/drawing/2015/9/8/chartex" xmlns:cx2="http://schemas.microsoft.com/office/drawing/2015/10/21/chartex" xmlns:cx3="http://schemas.microsoft.com/office/drawing/2016/5/9/chartex" xmlns:cx4="http://schemas.microsoft.com/office/drawing/2016/5/10/chartex" xmlns:cx5="http://schemas.microsoft.com/office/drawing/2016/5/11/chartex" xmlns:cx6="http://schemas.microsoft.com/office/drawing/2016/5/12/chartex" xmlns:cx7="http://schemas.microsoft.com/office/drawing/2016/5/13/chartex" xmlns:cx8="http://schemas.microsoft.com/office/drawing/2016/5/14/chartex" xmlns:mc="http://schemas.openxmlformats.org/markup-compatibility/2006" xmlns:aink="http://schemas.microsoft.com/office/drawing/2016/ink" xmlns:am3d="http://schemas.microsoft.com/office/drawing/2017/model3d" xmlns:o="urn:schemas-microsoft-com:office:office" xmlns:oel="http://schemas.microsoft.com/office/2019/extlst" xmlns:r="http://schemas.openxmlformats.org/officeDocument/2006/relationships" xmlns:m="http://schemas.openxmlformats.org/officeDocument/2006/math" xmlns:v="urn:schemas-microsoft-com:vml" xmlns:wp14="http://schemas.microsoft.com/office/word/2010/wordprocessingDrawing" xmlns:wp="http://schemas.openxmlformats.org/drawingml/2006/wordprocessingDrawing" xmlns:w10="urn:schemas-microsoft-com:office:word" xmlns:w="http://schemas.openxmlformats.org/wordprocessingml/2006/main" xmlns:w14="http://schemas.microsoft.com/office/word/2010/wordml" xmlns:w15="http://schemas.microsoft.com/office/word/2012/wordml" xmlns:w16cex="http://schemas.microsoft.com/office/word/2018/wordml/cex" xmlns:w16cid="http://schemas.microsoft.com/office/word/2016/wordml/cid" xmlns:w16="http://schemas.microsoft.com/office/word/2018/wordml" xmlns:w16sdtdh="http://schemas.microsoft.com/office/word/2020/wordml/sdtdatahash" xmlns:w16se="http://schemas.microsoft.com/office/word/2015/wordml/symex" xmlns:wpg="http://schemas.microsoft.com/office/word/2010/wordprocessingGroup" xmlns:wpi="http://schemas.microsoft.com/office/word/2010/wordprocessingInk" xmlns:wne="http://schemas.microsoft.com/office/word/2006/wordml" xmlns:wps="http://schemas.microsoft.com/office/word/2010/wordprocessingShape" mc:Ignorable="w14 w15 w16se w16cid w16 w16cex w16sdtdh wp14">
+<w:footnotes xmlns:wpc="http://schemas.microsoft.com/office/word/2010/wordprocessingCanvas" xmlns:cx="http://schemas.microsoft.com/office/drawing/2014/chartex" xmlns:cx1="http://schemas.microsoft.com/office/drawing/2015/9/8/chartex" xmlns:cx2="http://schemas.microsoft.com/office/drawing/2015/10/21/chartex" xmlns:cx3="http://schemas.microsoft.com/office/drawing/2016/5/9/chartex" xmlns:cx4="http://schemas.microsoft.com/office/drawing/2016/5/10/chartex" xmlns:cx5="http://schemas.microsoft.com/office/drawing/2016/5/11/chartex" xmlns:cx6="http://schemas.microsoft.com/office/drawing/2016/5/12/chartex" xmlns:cx7="http://schemas.microsoft.com/office/drawing/2016/5/13/chartex" xmlns:cx8="http://schemas.microsoft.com/office/drawing/2016/5/14/chartex" xmlns:mc="http://schemas.openxmlformats.org/markup-compatibility/2006" xmlns:aink="http://schemas.microsoft.com/office/drawing/2016/ink" xmlns:am3d="http://schemas.microsoft.com/office/drawing/2017/model3d" xmlns:o="urn:schemas-microsoft-com:office:office" xmlns:oel="http://schemas.microsoft.com/office/2019/extlst" xmlns:r="http://schemas.openxmlformats.org/officeDocument/2006/relationships" xmlns:m="http://schemas.openxmlformats.org/officeDocument/2006/math" xmlns:v="urn:schemas-microsoft-com:vml" xmlns:wp14="http://schemas.microsoft.com/office/word/2010/wordprocessingDrawing" xmlns:wp="http://schemas.openxmlformats.org/drawingml/2006/wordprocessingDrawing" xmlns:w10="urn:schemas-microsoft-com:office:word" xmlns:w="http://schemas.openxmlformats.org/wordprocessingml/2006/main" xmlns:w14="http://schemas.microsoft.com/office/word/2010/wordml" xmlns:w15="http://schemas.microsoft.com/office/word/2012/wordml" xmlns:w16cex="http://schemas.microsoft.com/office/word/2018/wordml/cex" xmlns:w16cid="http://schemas.microsoft.com/office/word/2016/wordml/cid" xmlns:w16="http://schemas.microsoft.com/office/word/2018/wordml" xmlns:w16du="http://schemas.microsoft.com/office/word/2023/wordml/word16du" xmlns:w16sdtdh="http://schemas.microsoft.com/office/word/2020/wordml/sdtdatahash" xmlns:w16se="http://schemas.microsoft.com/office/word/2015/wordml/symex" xmlns:wpg="http://schemas.microsoft.com/office/word/2010/wordprocessingGroup" xmlns:wpi="http://schemas.microsoft.com/office/word/2010/wordprocessingInk" xmlns:wne="http://schemas.microsoft.com/office/word/2006/wordml" xmlns:wps="http://schemas.microsoft.com/office/word/2010/wordprocessingShape" mc:Ignorable="w14 w15 w16se w16cid w16 w16cex w16sdtdh w16du wp14">
   <w:footnote w:type="separator" w:id="-1">
     <w:p>
       <w:pPr>
@@ -2918,7 +2916,7 @@
 </file>
 
 <file path=word/header1.xml><?xml version="1.0" encoding="utf-8"?>
-<w:hdr xmlns:wpc="http://schemas.microsoft.com/office/word/2010/wordprocessingCanvas" xmlns:cx="http://schemas.microsoft.com/office/drawing/2014/chartex" xmlns:cx1="http://schemas.microsoft.com/office/drawing/2015/9/8/chartex" xmlns:cx2="http://schemas.microsoft.com/office/drawing/2015/10/21/chartex" xmlns:cx3="http://schemas.microsoft.com/office/drawing/2016/5/9/chartex" xmlns:cx4="http://schemas.microsoft.com/office/drawing/2016/5/10/chartex" xmlns:cx5="http://schemas.microsoft.com/office/drawing/2016/5/11/chartex" xmlns:cx6="http://schemas.microsoft.com/office/drawing/2016/5/12/chartex" xmlns:cx7="http://schemas.microsoft.com/office/drawing/2016/5/13/chartex" xmlns:cx8="http://schemas.microsoft.com/office/drawing/2016/5/14/chartex" xmlns:mc="http://schemas.openxmlformats.org/markup-compatibility/2006" xmlns:aink="http://schemas.microsoft.com/office/drawing/2016/ink" xmlns:am3d="http://schemas.microsoft.com/office/drawing/2017/model3d" xmlns:o="urn:schemas-microsoft-com:office:office" xmlns:oel="http://schemas.microsoft.com/office/2019/extlst" xmlns:r="http://schemas.openxmlformats.org/officeDocument/2006/relationships" xmlns:m="http://schemas.openxmlformats.org/officeDocument/2006/math" xmlns:v="urn:schemas-microsoft-com:vml" xmlns:wp14="http://schemas.microsoft.com/office/word/2010/wordprocessingDrawing" xmlns:wp="http://schemas.openxmlformats.org/drawingml/2006/wordprocessingDrawing" xmlns:w10="urn:schemas-microsoft-com:office:word" xmlns:w="http://schemas.openxmlformats.org/wordprocessingml/2006/main" xmlns:w14="http://schemas.microsoft.com/office/word/2010/wordml" xmlns:w15="http://schemas.microsoft.com/office/word/2012/wordml" xmlns:w16cex="http://schemas.microsoft.com/office/word/2018/wordml/cex" xmlns:w16cid="http://schemas.microsoft.com/office/word/2016/wordml/cid" xmlns:w16="http://schemas.microsoft.com/office/word/2018/wordml" xmlns:w16sdtdh="http://schemas.microsoft.com/office/word/2020/wordml/sdtdatahash" xmlns:w16se="http://schemas.microsoft.com/office/word/2015/wordml/symex" xmlns:wpg="http://schemas.microsoft.com/office/word/2010/wordprocessingGroup" xmlns:wpi="http://schemas.microsoft.com/office/word/2010/wordprocessingInk" xmlns:wne="http://schemas.microsoft.com/office/word/2006/wordml" xmlns:wps="http://schemas.microsoft.com/office/word/2010/wordprocessingShape" mc:Ignorable="w14 w15 w16se w16cid w16 w16cex w16sdtdh wp14">
+<w:hdr xmlns:wpc="http://schemas.microsoft.com/office/word/2010/wordprocessingCanvas" xmlns:cx="http://schemas.microsoft.com/office/drawing/2014/chartex" xmlns:cx1="http://schemas.microsoft.com/office/drawing/2015/9/8/chartex" xmlns:cx2="http://schemas.microsoft.com/office/drawing/2015/10/21/chartex" xmlns:cx3="http://schemas.microsoft.com/office/drawing/2016/5/9/chartex" xmlns:cx4="http://schemas.microsoft.com/office/drawing/2016/5/10/chartex" xmlns:cx5="http://schemas.microsoft.com/office/drawing/2016/5/11/chartex" xmlns:cx6="http://schemas.microsoft.com/office/drawing/2016/5/12/chartex" xmlns:cx7="http://schemas.microsoft.com/office/drawing/2016/5/13/chartex" xmlns:cx8="http://schemas.microsoft.com/office/drawing/2016/5/14/chartex" xmlns:mc="http://schemas.openxmlformats.org/markup-compatibility/2006" xmlns:aink="http://schemas.microsoft.com/office/drawing/2016/ink" xmlns:am3d="http://schemas.microsoft.com/office/drawing/2017/model3d" xmlns:o="urn:schemas-microsoft-com:office:office" xmlns:oel="http://schemas.microsoft.com/office/2019/extlst" xmlns:r="http://schemas.openxmlformats.org/officeDocument/2006/relationships" xmlns:m="http://schemas.openxmlformats.org/officeDocument/2006/math" xmlns:v="urn:schemas-microsoft-com:vml" xmlns:wp14="http://schemas.microsoft.com/office/word/2010/wordprocessingDrawing" xmlns:wp="http://schemas.openxmlformats.org/drawingml/2006/wordprocessingDrawing" xmlns:w10="urn:schemas-microsoft-com:office:word" xmlns:w="http://schemas.openxmlformats.org/wordprocessingml/2006/main" xmlns:w14="http://schemas.microsoft.com/office/word/2010/wordml" xmlns:w15="http://schemas.microsoft.com/office/word/2012/wordml" xmlns:w16cex="http://schemas.microsoft.com/office/word/2018/wordml/cex" xmlns:w16cid="http://schemas.microsoft.com/office/word/2016/wordml/cid" xmlns:w16="http://schemas.microsoft.com/office/word/2018/wordml" xmlns:w16du="http://schemas.microsoft.com/office/word/2023/wordml/word16du" xmlns:w16sdtdh="http://schemas.microsoft.com/office/word/2020/wordml/sdtdatahash" xmlns:w16se="http://schemas.microsoft.com/office/word/2015/wordml/symex" xmlns:wpg="http://schemas.microsoft.com/office/word/2010/wordprocessingGroup" xmlns:wpi="http://schemas.microsoft.com/office/word/2010/wordprocessingInk" xmlns:wne="http://schemas.microsoft.com/office/word/2006/wordml" xmlns:wps="http://schemas.microsoft.com/office/word/2010/wordprocessingShape" mc:Ignorable="w14 w15 w16se w16cid w16 w16cex w16sdtdh w16du wp14">
   <w:p>
     <w:pPr>
       <w:pStyle w:val="Kopfzeile"/>
@@ -2978,7 +2976,7 @@
 </file>
 
 <file path=word/numbering.xml><?xml version="1.0" encoding="utf-8"?>
-<w:numbering xmlns:wpc="http://schemas.microsoft.com/office/word/2010/wordprocessingCanvas" xmlns:cx="http://schemas.microsoft.com/office/drawing/2014/chartex" xmlns:cx1="http://schemas.microsoft.com/office/drawing/2015/9/8/chartex" xmlns:cx2="http://schemas.microsoft.com/office/drawing/2015/10/21/chartex" xmlns:cx3="http://schemas.microsoft.com/office/drawing/2016/5/9/chartex" xmlns:cx4="http://schemas.microsoft.com/office/drawing/2016/5/10/chartex" xmlns:cx5="http://schemas.microsoft.com/office/drawing/2016/5/11/chartex" xmlns:cx6="http://schemas.microsoft.com/office/drawing/2016/5/12/chartex" xmlns:cx7="http://schemas.microsoft.com/office/drawing/2016/5/13/chartex" xmlns:cx8="http://schemas.microsoft.com/office/drawing/2016/5/14/chartex" xmlns:mc="http://schemas.openxmlformats.org/markup-compatibility/2006" xmlns:aink="http://schemas.microsoft.com/office/drawing/2016/ink" xmlns:am3d="http://schemas.microsoft.com/office/drawing/2017/model3d" xmlns:o="urn:schemas-microsoft-com:office:office" xmlns:oel="http://schemas.microsoft.com/office/2019/extlst" xmlns:r="http://schemas.openxmlformats.org/officeDocument/2006/relationships" xmlns:m="http://schemas.openxmlformats.org/officeDocument/2006/math" xmlns:v="urn:schemas-microsoft-com:vml" xmlns:wp14="http://schemas.microsoft.com/office/word/2010/wordprocessingDrawing" xmlns:wp="http://schemas.openxmlformats.org/drawingml/2006/wordprocessingDrawing" xmlns:w10="urn:schemas-microsoft-com:office:word" xmlns:w="http://schemas.openxmlformats.org/wordprocessingml/2006/main" xmlns:w14="http://schemas.microsoft.com/office/word/2010/wordml" xmlns:w15="http://schemas.microsoft.com/office/word/2012/wordml" xmlns:w16cex="http://schemas.microsoft.com/office/word/2018/wordml/cex" xmlns:w16cid="http://schemas.microsoft.com/office/word/2016/wordml/cid" xmlns:w16="http://schemas.microsoft.com/office/word/2018/wordml" xmlns:w16sdtdh="http://schemas.microsoft.com/office/word/2020/wordml/sdtdatahash" xmlns:w16se="http://schemas.microsoft.com/office/word/2015/wordml/symex" xmlns:wpg="http://schemas.microsoft.com/office/word/2010/wordprocessingGroup" xmlns:wpi="http://schemas.microsoft.com/office/word/2010/wordprocessingInk" xmlns:wne="http://schemas.microsoft.com/office/word/2006/wordml" xmlns:wps="http://schemas.microsoft.com/office/word/2010/wordprocessingShape" mc:Ignorable="w14 w15 w16se w16cid w16 w16cex w16sdtdh wp14">
+<w:numbering xmlns:wpc="http://schemas.microsoft.com/office/word/2010/wordprocessingCanvas" xmlns:cx="http://schemas.microsoft.com/office/drawing/2014/chartex" xmlns:cx1="http://schemas.microsoft.com/office/drawing/2015/9/8/chartex" xmlns:cx2="http://schemas.microsoft.com/office/drawing/2015/10/21/chartex" xmlns:cx3="http://schemas.microsoft.com/office/drawing/2016/5/9/chartex" xmlns:cx4="http://schemas.microsoft.com/office/drawing/2016/5/10/chartex" xmlns:cx5="http://schemas.microsoft.com/office/drawing/2016/5/11/chartex" xmlns:cx6="http://schemas.microsoft.com/office/drawing/2016/5/12/chartex" xmlns:cx7="http://schemas.microsoft.com/office/drawing/2016/5/13/chartex" xmlns:cx8="http://schemas.microsoft.com/office/drawing/2016/5/14/chartex" xmlns:mc="http://schemas.openxmlformats.org/markup-compatibility/2006" xmlns:aink="http://schemas.microsoft.com/office/drawing/2016/ink" xmlns:am3d="http://schemas.microsoft.com/office/drawing/2017/model3d" xmlns:o="urn:schemas-microsoft-com:office:office" xmlns:oel="http://schemas.microsoft.com/office/2019/extlst" xmlns:r="http://schemas.openxmlformats.org/officeDocument/2006/relationships" xmlns:m="http://schemas.openxmlformats.org/officeDocument/2006/math" xmlns:v="urn:schemas-microsoft-com:vml" xmlns:wp14="http://schemas.microsoft.com/office/word/2010/wordprocessingDrawing" xmlns:wp="http://schemas.openxmlformats.org/drawingml/2006/wordprocessingDrawing" xmlns:w10="urn:schemas-microsoft-com:office:word" xmlns:w="http://schemas.openxmlformats.org/wordprocessingml/2006/main" xmlns:w14="http://schemas.microsoft.com/office/word/2010/wordml" xmlns:w15="http://schemas.microsoft.com/office/word/2012/wordml" xmlns:w16cex="http://schemas.microsoft.com/office/word/2018/wordml/cex" xmlns:w16cid="http://schemas.microsoft.com/office/word/2016/wordml/cid" xmlns:w16="http://schemas.microsoft.com/office/word/2018/wordml" xmlns:w16du="http://schemas.microsoft.com/office/word/2023/wordml/word16du" xmlns:w16sdtdh="http://schemas.microsoft.com/office/word/2020/wordml/sdtdatahash" xmlns:w16se="http://schemas.microsoft.com/office/word/2015/wordml/symex" xmlns:wpg="http://schemas.microsoft.com/office/word/2010/wordprocessingGroup" xmlns:wpi="http://schemas.microsoft.com/office/word/2010/wordprocessingInk" xmlns:wne="http://schemas.microsoft.com/office/word/2006/wordml" xmlns:wps="http://schemas.microsoft.com/office/word/2010/wordprocessingShape" mc:Ignorable="w14 w15 w16se w16cid w16 w16cex w16sdtdh w16du wp14">
   <w:abstractNum w:abstractNumId="0" w15:restartNumberingAfterBreak="0">
     <w:nsid w:val="09B04B5C"/>
     <w:multiLevelType w:val="hybridMultilevel"/>
@@ -3302,7 +3300,7 @@
 </file>
 
 <file path=word/styles.xml><?xml version="1.0" encoding="utf-8"?>
-<w:styles xmlns:mc="http://schemas.openxmlformats.org/markup-compatibility/2006" xmlns:r="http://schemas.openxmlformats.org/officeDocument/2006/relationships" xmlns:w="http://schemas.openxmlformats.org/wordprocessingml/2006/main" xmlns:w14="http://schemas.microsoft.com/office/word/2010/wordml" xmlns:w15="http://schemas.microsoft.com/office/word/2012/wordml" xmlns:w16cex="http://schemas.microsoft.com/office/word/2018/wordml/cex" xmlns:w16cid="http://schemas.microsoft.com/office/word/2016/wordml/cid" xmlns:w16="http://schemas.microsoft.com/office/word/2018/wordml" xmlns:w16sdtdh="http://schemas.microsoft.com/office/word/2020/wordml/sdtdatahash" xmlns:w16se="http://schemas.microsoft.com/office/word/2015/wordml/symex" mc:Ignorable="w14 w15 w16se w16cid w16 w16cex w16sdtdh">
+<w:styles xmlns:mc="http://schemas.openxmlformats.org/markup-compatibility/2006" xmlns:r="http://schemas.openxmlformats.org/officeDocument/2006/relationships" xmlns:w="http://schemas.openxmlformats.org/wordprocessingml/2006/main" xmlns:w14="http://schemas.microsoft.com/office/word/2010/wordml" xmlns:w15="http://schemas.microsoft.com/office/word/2012/wordml" xmlns:w16cex="http://schemas.microsoft.com/office/word/2018/wordml/cex" xmlns:w16cid="http://schemas.microsoft.com/office/word/2016/wordml/cid" xmlns:w16="http://schemas.microsoft.com/office/word/2018/wordml" xmlns:w16du="http://schemas.microsoft.com/office/word/2023/wordml/word16du" xmlns:w16sdtdh="http://schemas.microsoft.com/office/word/2020/wordml/sdtdatahash" xmlns:w16se="http://schemas.microsoft.com/office/word/2015/wordml/symex" mc:Ignorable="w14 w15 w16se w16cid w16 w16cex w16sdtdh w16du">
   <w:docDefaults>
     <w:rPrDefault>
       <w:rPr>

</xml_diff>

<commit_message>
Add Organisationspauschale und Spesenentschädigung in Vergütungsformular
https://github.com/jonasmueller1/sac-pilatus-website/issues/118
</commit_message>
<xml_diff>
--- a/contao/templates/docx/event_invoice_tour.docx
+++ b/contao/templates/docx/event_invoice_tour.docx
@@ -158,23 +158,7 @@
                 <w:sz w:val="20"/>
                 <w:szCs w:val="20"/>
               </w:rPr>
-              <w:t>${</w:t>
-            </w:r>
-            <w:proofErr w:type="spellStart"/>
-            <w:r>
-              <w:rPr>
-                <w:sz w:val="20"/>
-                <w:szCs w:val="20"/>
-              </w:rPr>
-              <w:t>eventTitle</w:t>
-            </w:r>
-            <w:proofErr w:type="spellEnd"/>
-            <w:r>
-              <w:rPr>
-                <w:sz w:val="20"/>
-                <w:szCs w:val="20"/>
-              </w:rPr>
-              <w:t>}</w:t>
+              <w:t>${eventTitle}</w:t>
             </w:r>
           </w:p>
         </w:tc>
@@ -232,23 +216,7 @@
                 <w:sz w:val="20"/>
                 <w:szCs w:val="20"/>
               </w:rPr>
-              <w:t>${</w:t>
-            </w:r>
-            <w:proofErr w:type="spellStart"/>
-            <w:r>
-              <w:rPr>
-                <w:sz w:val="20"/>
-                <w:szCs w:val="20"/>
-              </w:rPr>
-              <w:t>eventTransport</w:t>
-            </w:r>
-            <w:proofErr w:type="spellEnd"/>
-            <w:r>
-              <w:rPr>
-                <w:sz w:val="20"/>
-                <w:szCs w:val="20"/>
-              </w:rPr>
-              <w:t>}</w:t>
+              <w:t>${eventTransport}</w:t>
             </w:r>
           </w:p>
         </w:tc>
@@ -308,23 +276,7 @@
                 <w:sz w:val="20"/>
                 <w:szCs w:val="20"/>
               </w:rPr>
-              <w:t>${</w:t>
-            </w:r>
-            <w:proofErr w:type="spellStart"/>
-            <w:r>
-              <w:rPr>
-                <w:sz w:val="20"/>
-                <w:szCs w:val="20"/>
-              </w:rPr>
-              <w:t>eventDates</w:t>
-            </w:r>
-            <w:proofErr w:type="spellEnd"/>
-            <w:r>
-              <w:rPr>
-                <w:sz w:val="20"/>
-                <w:szCs w:val="20"/>
-              </w:rPr>
-              <w:t>}</w:t>
+              <w:t>${eventDates}</w:t>
             </w:r>
           </w:p>
         </w:tc>
@@ -382,23 +334,7 @@
                 <w:sz w:val="20"/>
                 <w:szCs w:val="20"/>
               </w:rPr>
-              <w:t>${</w:t>
-            </w:r>
-            <w:proofErr w:type="spellStart"/>
-            <w:r>
-              <w:rPr>
-                <w:sz w:val="20"/>
-                <w:szCs w:val="20"/>
-              </w:rPr>
-              <w:t>eventDuration</w:t>
-            </w:r>
-            <w:proofErr w:type="spellEnd"/>
-            <w:r>
-              <w:rPr>
-                <w:sz w:val="20"/>
-                <w:szCs w:val="20"/>
-              </w:rPr>
-              <w:t>}</w:t>
+              <w:t>${eventDuration}</w:t>
             </w:r>
           </w:p>
         </w:tc>
@@ -450,15 +386,7 @@
                 <w:sz w:val="20"/>
                 <w:szCs w:val="20"/>
               </w:rPr>
-              <w:t xml:space="preserve"> ${</w:t>
-            </w:r>
-            <w:proofErr w:type="spellStart"/>
-            <w:r>
-              <w:rPr>
-                <w:sz w:val="20"/>
-                <w:szCs w:val="20"/>
-              </w:rPr>
-              <w:t>eventHasExecuted</w:t>
+              <w:t xml:space="preserve"> ${eventHasExecuted</w:t>
             </w:r>
             <w:r>
               <w:rPr>
@@ -467,7 +395,6 @@
               </w:rPr>
               <w:t>LikePredicted</w:t>
             </w:r>
-            <w:proofErr w:type="spellEnd"/>
             <w:r>
               <w:rPr>
                 <w:sz w:val="20"/>
@@ -518,30 +445,14 @@
                 <w:sz w:val="20"/>
                 <w:szCs w:val="20"/>
               </w:rPr>
-              <w:t>${</w:t>
-            </w:r>
-            <w:proofErr w:type="spellStart"/>
-            <w:r>
-              <w:rPr>
-                <w:sz w:val="20"/>
-                <w:szCs w:val="20"/>
-              </w:rPr>
-              <w:t>event</w:t>
-            </w:r>
-            <w:r>
-              <w:rPr>
-                <w:sz w:val="20"/>
-                <w:szCs w:val="20"/>
-              </w:rPr>
-              <w:t>Canceled</w:t>
-            </w:r>
-            <w:proofErr w:type="spellEnd"/>
-            <w:r>
-              <w:rPr>
-                <w:sz w:val="20"/>
-                <w:szCs w:val="20"/>
-              </w:rPr>
-              <w:t>}</w:t>
+              <w:t>${event</w:t>
+            </w:r>
+            <w:r>
+              <w:rPr>
+                <w:sz w:val="20"/>
+                <w:szCs w:val="20"/>
+              </w:rPr>
+              <w:t>Canceled}</w:t>
             </w:r>
           </w:p>
         </w:tc>
@@ -627,23 +538,7 @@
                 <w:sz w:val="20"/>
                 <w:szCs w:val="20"/>
               </w:rPr>
-              <w:t>${</w:t>
-            </w:r>
-            <w:proofErr w:type="spellStart"/>
-            <w:r>
-              <w:rPr>
-                <w:sz w:val="20"/>
-                <w:szCs w:val="20"/>
-              </w:rPr>
-              <w:t>eventSubstitutionText</w:t>
-            </w:r>
-            <w:proofErr w:type="spellEnd"/>
-            <w:r>
-              <w:rPr>
-                <w:sz w:val="20"/>
-                <w:szCs w:val="20"/>
-              </w:rPr>
-              <w:t>}</w:t>
+              <w:t>${eventSubstitutionText}</w:t>
             </w:r>
           </w:p>
           <w:p>
@@ -767,23 +662,7 @@
                 <w:sz w:val="20"/>
                 <w:szCs w:val="20"/>
               </w:rPr>
-              <w:t>${</w:t>
-            </w:r>
-            <w:proofErr w:type="spellStart"/>
-            <w:r>
-              <w:rPr>
-                <w:sz w:val="20"/>
-                <w:szCs w:val="20"/>
-              </w:rPr>
-              <w:t>eventInstructorName</w:t>
-            </w:r>
-            <w:proofErr w:type="spellEnd"/>
-            <w:r>
-              <w:rPr>
-                <w:sz w:val="20"/>
-                <w:szCs w:val="20"/>
-              </w:rPr>
-              <w:t>}</w:t>
+              <w:t>${eventInstructorName}</w:t>
             </w:r>
           </w:p>
         </w:tc>
@@ -845,23 +724,7 @@
                 <w:sz w:val="20"/>
                 <w:szCs w:val="20"/>
               </w:rPr>
-              <w:t>${</w:t>
-            </w:r>
-            <w:proofErr w:type="spellStart"/>
-            <w:r>
-              <w:rPr>
-                <w:sz w:val="20"/>
-                <w:szCs w:val="20"/>
-              </w:rPr>
-              <w:t>eventInstructorStreet</w:t>
-            </w:r>
-            <w:proofErr w:type="spellEnd"/>
-            <w:r>
-              <w:rPr>
-                <w:sz w:val="20"/>
-                <w:szCs w:val="20"/>
-              </w:rPr>
-              <w:t>}</w:t>
+              <w:t>${eventInstructorStreet}</w:t>
             </w:r>
           </w:p>
         </w:tc>
@@ -923,23 +786,7 @@
                 <w:sz w:val="20"/>
                 <w:szCs w:val="20"/>
               </w:rPr>
-              <w:t>${</w:t>
-            </w:r>
-            <w:proofErr w:type="spellStart"/>
-            <w:r>
-              <w:rPr>
-                <w:sz w:val="20"/>
-                <w:szCs w:val="20"/>
-              </w:rPr>
-              <w:t>eventInstructorPostalCity</w:t>
-            </w:r>
-            <w:proofErr w:type="spellEnd"/>
-            <w:r>
-              <w:rPr>
-                <w:sz w:val="20"/>
-                <w:szCs w:val="20"/>
-              </w:rPr>
-              <w:t>}</w:t>
+              <w:t>${eventInstructorPostalCity}</w:t>
             </w:r>
           </w:p>
         </w:tc>
@@ -1004,23 +851,7 @@
                 <w:sz w:val="20"/>
                 <w:szCs w:val="20"/>
               </w:rPr>
-              <w:t>${</w:t>
-            </w:r>
-            <w:proofErr w:type="spellStart"/>
-            <w:r>
-              <w:rPr>
-                <w:sz w:val="20"/>
-                <w:szCs w:val="20"/>
-              </w:rPr>
-              <w:t>eventInstructorPhone</w:t>
-            </w:r>
-            <w:proofErr w:type="spellEnd"/>
-            <w:r>
-              <w:rPr>
-                <w:sz w:val="20"/>
-                <w:szCs w:val="20"/>
-              </w:rPr>
-              <w:t>}</w:t>
+              <w:t>${eventInstructorPhone}</w:t>
             </w:r>
           </w:p>
         </w:tc>
@@ -1077,23 +908,7 @@
                 <w:sz w:val="20"/>
                 <w:szCs w:val="20"/>
               </w:rPr>
-              <w:t>${</w:t>
-            </w:r>
-            <w:proofErr w:type="spellStart"/>
-            <w:r>
-              <w:rPr>
-                <w:sz w:val="20"/>
-                <w:szCs w:val="20"/>
-              </w:rPr>
-              <w:t>countParticipants</w:t>
-            </w:r>
-            <w:proofErr w:type="spellEnd"/>
-            <w:r>
-              <w:rPr>
-                <w:sz w:val="20"/>
-                <w:szCs w:val="20"/>
-              </w:rPr>
-              <w:t>}</w:t>
+              <w:t>${countParticipants}</w:t>
             </w:r>
           </w:p>
         </w:tc>
@@ -1115,39 +930,7 @@
                 <w:sz w:val="20"/>
                 <w:szCs w:val="20"/>
               </w:rPr>
-              <w:t>${</w:t>
-            </w:r>
-            <w:proofErr w:type="spellStart"/>
-            <w:r>
-              <w:rPr>
-                <w:sz w:val="20"/>
-                <w:szCs w:val="20"/>
-              </w:rPr>
-              <w:t>countFemale</w:t>
-            </w:r>
-            <w:proofErr w:type="spellEnd"/>
-            <w:r>
-              <w:rPr>
-                <w:sz w:val="20"/>
-                <w:szCs w:val="20"/>
-              </w:rPr>
-              <w:t>} W und ${</w:t>
-            </w:r>
-            <w:proofErr w:type="spellStart"/>
-            <w:r>
-              <w:rPr>
-                <w:sz w:val="20"/>
-                <w:szCs w:val="20"/>
-              </w:rPr>
-              <w:t>countMale</w:t>
-            </w:r>
-            <w:proofErr w:type="spellEnd"/>
-            <w:r>
-              <w:rPr>
-                <w:sz w:val="20"/>
-                <w:szCs w:val="20"/>
-              </w:rPr>
-              <w:t>} M</w:t>
+              <w:t>${countFemale} W und ${countMale} M</w:t>
             </w:r>
           </w:p>
         </w:tc>
@@ -1183,9 +966,9 @@
         <w:tblLook w:val="04A0" w:firstRow="1" w:lastRow="0" w:firstColumn="1" w:lastColumn="0" w:noHBand="0" w:noVBand="1"/>
       </w:tblPr>
       <w:tblGrid>
-        <w:gridCol w:w="3663"/>
-        <w:gridCol w:w="1604"/>
-        <w:gridCol w:w="4373"/>
+        <w:gridCol w:w="3342"/>
+        <w:gridCol w:w="2420"/>
+        <w:gridCol w:w="3878"/>
       </w:tblGrid>
       <w:tr>
         <w:trPr>
@@ -1193,7 +976,7 @@
         </w:trPr>
         <w:tc>
           <w:tcPr>
-            <w:tcW w:w="3709" w:type="dxa"/>
+            <w:tcW w:w="3342" w:type="dxa"/>
             <w:shd w:val="clear" w:color="auto" w:fill="auto"/>
           </w:tcPr>
           <w:p>
@@ -1217,7 +1000,7 @@
         </w:tc>
         <w:tc>
           <w:tcPr>
-            <w:tcW w:w="1604" w:type="dxa"/>
+            <w:tcW w:w="2420" w:type="dxa"/>
             <w:shd w:val="clear" w:color="auto" w:fill="auto"/>
           </w:tcPr>
           <w:p>
@@ -1241,7 +1024,7 @@
         </w:tc>
         <w:tc>
           <w:tcPr>
-            <w:tcW w:w="4434" w:type="dxa"/>
+            <w:tcW w:w="3878" w:type="dxa"/>
             <w:shd w:val="clear" w:color="auto" w:fill="auto"/>
           </w:tcPr>
           <w:p>
@@ -1270,7 +1053,7 @@
         </w:trPr>
         <w:tc>
           <w:tcPr>
-            <w:tcW w:w="3709" w:type="dxa"/>
+            <w:tcW w:w="3342" w:type="dxa"/>
             <w:tcBorders>
               <w:bottom w:val="single" w:sz="4" w:space="0" w:color="auto"/>
             </w:tcBorders>
@@ -1297,7 +1080,7 @@
         </w:tc>
         <w:tc>
           <w:tcPr>
-            <w:tcW w:w="1604" w:type="dxa"/>
+            <w:tcW w:w="2420" w:type="dxa"/>
             <w:tcBorders>
               <w:bottom w:val="single" w:sz="4" w:space="0" w:color="auto"/>
             </w:tcBorders>
@@ -1317,29 +1100,13 @@
                 <w:sz w:val="20"/>
                 <w:szCs w:val="20"/>
               </w:rPr>
-              <w:t>${</w:t>
-            </w:r>
-            <w:proofErr w:type="spellStart"/>
-            <w:r>
-              <w:rPr>
-                <w:sz w:val="20"/>
-                <w:szCs w:val="20"/>
-              </w:rPr>
-              <w:t>sleepingTaxes</w:t>
-            </w:r>
-            <w:proofErr w:type="spellEnd"/>
-            <w:r>
-              <w:rPr>
-                <w:sz w:val="20"/>
-                <w:szCs w:val="20"/>
-              </w:rPr>
-              <w:t>} CHF</w:t>
-            </w:r>
-          </w:p>
-        </w:tc>
-        <w:tc>
-          <w:tcPr>
-            <w:tcW w:w="4434" w:type="dxa"/>
+              <w:t>${sleepingTaxes} CHF</w:t>
+            </w:r>
+          </w:p>
+        </w:tc>
+        <w:tc>
+          <w:tcPr>
+            <w:tcW w:w="3878" w:type="dxa"/>
             <w:tcBorders>
               <w:bottom w:val="single" w:sz="4" w:space="0" w:color="auto"/>
             </w:tcBorders>
@@ -1358,23 +1125,7 @@
                 <w:sz w:val="20"/>
                 <w:szCs w:val="20"/>
               </w:rPr>
-              <w:t>${</w:t>
-            </w:r>
-            <w:proofErr w:type="spellStart"/>
-            <w:r>
-              <w:rPr>
-                <w:sz w:val="20"/>
-                <w:szCs w:val="20"/>
-              </w:rPr>
-              <w:t>sleepingTaxesText</w:t>
-            </w:r>
-            <w:proofErr w:type="spellEnd"/>
-            <w:r>
-              <w:rPr>
-                <w:sz w:val="20"/>
-                <w:szCs w:val="20"/>
-              </w:rPr>
-              <w:t>}</w:t>
+              <w:t>${sleepingTaxesText}</w:t>
             </w:r>
           </w:p>
         </w:tc>
@@ -1385,7 +1136,7 @@
         </w:trPr>
         <w:tc>
           <w:tcPr>
-            <w:tcW w:w="3709" w:type="dxa"/>
+            <w:tcW w:w="3342" w:type="dxa"/>
             <w:tcBorders>
               <w:top w:val="single" w:sz="4" w:space="0" w:color="auto"/>
               <w:bottom w:val="single" w:sz="4" w:space="0" w:color="auto"/>
@@ -1413,7 +1164,7 @@
         </w:tc>
         <w:tc>
           <w:tcPr>
-            <w:tcW w:w="1604" w:type="dxa"/>
+            <w:tcW w:w="2420" w:type="dxa"/>
             <w:tcBorders>
               <w:top w:val="single" w:sz="4" w:space="0" w:color="auto"/>
               <w:bottom w:val="single" w:sz="4" w:space="0" w:color="auto"/>
@@ -1434,29 +1185,13 @@
                 <w:sz w:val="20"/>
                 <w:szCs w:val="20"/>
               </w:rPr>
-              <w:t>${</w:t>
-            </w:r>
-            <w:proofErr w:type="spellStart"/>
-            <w:r>
-              <w:rPr>
-                <w:sz w:val="20"/>
-                <w:szCs w:val="20"/>
-              </w:rPr>
-              <w:t>miscTaxes</w:t>
-            </w:r>
-            <w:proofErr w:type="spellEnd"/>
-            <w:r>
-              <w:rPr>
-                <w:sz w:val="20"/>
-                <w:szCs w:val="20"/>
-              </w:rPr>
-              <w:t>} CHF</w:t>
-            </w:r>
-          </w:p>
-        </w:tc>
-        <w:tc>
-          <w:tcPr>
-            <w:tcW w:w="4434" w:type="dxa"/>
+              <w:t>${miscTaxes} CHF</w:t>
+            </w:r>
+          </w:p>
+        </w:tc>
+        <w:tc>
+          <w:tcPr>
+            <w:tcW w:w="3878" w:type="dxa"/>
             <w:tcBorders>
               <w:top w:val="single" w:sz="4" w:space="0" w:color="auto"/>
               <w:bottom w:val="single" w:sz="4" w:space="0" w:color="auto"/>
@@ -1476,23 +1211,7 @@
                 <w:sz w:val="20"/>
                 <w:szCs w:val="20"/>
               </w:rPr>
-              <w:t>${</w:t>
-            </w:r>
-            <w:proofErr w:type="spellStart"/>
-            <w:r>
-              <w:rPr>
-                <w:sz w:val="20"/>
-                <w:szCs w:val="20"/>
-              </w:rPr>
-              <w:t>miscTaxesText</w:t>
-            </w:r>
-            <w:proofErr w:type="spellEnd"/>
-            <w:r>
-              <w:rPr>
-                <w:sz w:val="20"/>
-                <w:szCs w:val="20"/>
-              </w:rPr>
-              <w:t>}</w:t>
+              <w:t>${miscTaxesText}</w:t>
             </w:r>
           </w:p>
         </w:tc>
@@ -1503,7 +1222,7 @@
         </w:trPr>
         <w:tc>
           <w:tcPr>
-            <w:tcW w:w="3709" w:type="dxa"/>
+            <w:tcW w:w="3342" w:type="dxa"/>
             <w:tcBorders>
               <w:top w:val="single" w:sz="4" w:space="0" w:color="auto"/>
               <w:bottom w:val="single" w:sz="4" w:space="0" w:color="auto"/>
@@ -1531,7 +1250,7 @@
         </w:tc>
         <w:tc>
           <w:tcPr>
-            <w:tcW w:w="1604" w:type="dxa"/>
+            <w:tcW w:w="2420" w:type="dxa"/>
             <w:tcBorders>
               <w:top w:val="single" w:sz="4" w:space="0" w:color="auto"/>
               <w:bottom w:val="single" w:sz="4" w:space="0" w:color="auto"/>
@@ -1551,7 +1270,7 @@
         </w:tc>
         <w:tc>
           <w:tcPr>
-            <w:tcW w:w="4434" w:type="dxa"/>
+            <w:tcW w:w="3878" w:type="dxa"/>
             <w:tcBorders>
               <w:top w:val="single" w:sz="4" w:space="0" w:color="auto"/>
               <w:bottom w:val="single" w:sz="4" w:space="0" w:color="auto"/>
@@ -1575,7 +1294,7 @@
         </w:trPr>
         <w:tc>
           <w:tcPr>
-            <w:tcW w:w="3709" w:type="dxa"/>
+            <w:tcW w:w="3342" w:type="dxa"/>
             <w:tcBorders>
               <w:top w:val="single" w:sz="4" w:space="0" w:color="auto"/>
             </w:tcBorders>
@@ -1594,21 +1313,12 @@
                 <w:szCs w:val="20"/>
               </w:rPr>
             </w:pPr>
-            <w:proofErr w:type="spellStart"/>
-            <w:r>
-              <w:rPr>
-                <w:sz w:val="20"/>
-                <w:szCs w:val="20"/>
-              </w:rPr>
-              <w:t>Öv</w:t>
-            </w:r>
-            <w:proofErr w:type="spellEnd"/>
-            <w:r>
-              <w:rPr>
-                <w:sz w:val="20"/>
-                <w:szCs w:val="20"/>
-              </w:rPr>
-              <w:t>: Ha</w:t>
+            <w:r>
+              <w:rPr>
+                <w:sz w:val="20"/>
+                <w:szCs w:val="20"/>
+              </w:rPr>
+              <w:t>Öv: Ha</w:t>
             </w:r>
             <w:r>
               <w:rPr>
@@ -1621,7 +1331,7 @@
         </w:tc>
         <w:tc>
           <w:tcPr>
-            <w:tcW w:w="1604" w:type="dxa"/>
+            <w:tcW w:w="2420" w:type="dxa"/>
             <w:tcBorders>
               <w:top w:val="single" w:sz="4" w:space="0" w:color="auto"/>
             </w:tcBorders>
@@ -1641,23 +1351,7 @@
                 <w:sz w:val="20"/>
                 <w:szCs w:val="20"/>
               </w:rPr>
-              <w:t>${</w:t>
-            </w:r>
-            <w:proofErr w:type="spellStart"/>
-            <w:r>
-              <w:rPr>
-                <w:sz w:val="20"/>
-                <w:szCs w:val="20"/>
-              </w:rPr>
-              <w:t>railwTaxes</w:t>
-            </w:r>
-            <w:proofErr w:type="spellEnd"/>
-            <w:r>
-              <w:rPr>
-                <w:sz w:val="20"/>
-                <w:szCs w:val="20"/>
-              </w:rPr>
-              <w:t>}</w:t>
+              <w:t>${railwTaxes}</w:t>
             </w:r>
             <w:r>
               <w:rPr>
@@ -1670,7 +1364,7 @@
         </w:tc>
         <w:tc>
           <w:tcPr>
-            <w:tcW w:w="4434" w:type="dxa"/>
+            <w:tcW w:w="3878" w:type="dxa"/>
             <w:tcBorders>
               <w:top w:val="single" w:sz="4" w:space="0" w:color="auto"/>
             </w:tcBorders>
@@ -1689,23 +1383,7 @@
                 <w:sz w:val="20"/>
                 <w:szCs w:val="20"/>
               </w:rPr>
-              <w:t>${</w:t>
-            </w:r>
-            <w:proofErr w:type="spellStart"/>
-            <w:r>
-              <w:rPr>
-                <w:sz w:val="20"/>
-                <w:szCs w:val="20"/>
-              </w:rPr>
-              <w:t>railwTaxesText</w:t>
-            </w:r>
-            <w:proofErr w:type="spellEnd"/>
-            <w:r>
-              <w:rPr>
-                <w:sz w:val="20"/>
-                <w:szCs w:val="20"/>
-              </w:rPr>
-              <w:t>}</w:t>
+              <w:t>${railwTaxesText}</w:t>
             </w:r>
           </w:p>
         </w:tc>
@@ -1716,7 +1394,7 @@
         </w:trPr>
         <w:tc>
           <w:tcPr>
-            <w:tcW w:w="3709" w:type="dxa"/>
+            <w:tcW w:w="3342" w:type="dxa"/>
             <w:shd w:val="clear" w:color="auto" w:fill="auto"/>
           </w:tcPr>
           <w:p>
@@ -1743,7 +1421,7 @@
         </w:tc>
         <w:tc>
           <w:tcPr>
-            <w:tcW w:w="1604" w:type="dxa"/>
+            <w:tcW w:w="2420" w:type="dxa"/>
             <w:shd w:val="clear" w:color="auto" w:fill="auto"/>
           </w:tcPr>
           <w:p>
@@ -1760,15 +1438,7 @@
                 <w:sz w:val="20"/>
                 <w:szCs w:val="20"/>
               </w:rPr>
-              <w:t>${</w:t>
-            </w:r>
-            <w:proofErr w:type="spellStart"/>
-            <w:r>
-              <w:rPr>
-                <w:sz w:val="20"/>
-                <w:szCs w:val="20"/>
-              </w:rPr>
-              <w:t>c</w:t>
+              <w:t>${c</w:t>
             </w:r>
             <w:r>
               <w:rPr>
@@ -1782,15 +1452,7 @@
                 <w:sz w:val="20"/>
                 <w:szCs w:val="20"/>
               </w:rPr>
-              <w:t>CarTaxes</w:t>
-            </w:r>
-            <w:proofErr w:type="spellEnd"/>
-            <w:r>
-              <w:rPr>
-                <w:sz w:val="20"/>
-                <w:szCs w:val="20"/>
-              </w:rPr>
-              <w:t>}</w:t>
+              <w:t>CarTaxes}</w:t>
             </w:r>
             <w:r>
               <w:rPr>
@@ -1803,31 +1465,23 @@
         </w:tc>
         <w:tc>
           <w:tcPr>
-            <w:tcW w:w="4434" w:type="dxa"/>
-            <w:shd w:val="clear" w:color="auto" w:fill="auto"/>
-          </w:tcPr>
-          <w:p>
-            <w:pPr>
-              <w:spacing w:after="0" w:line="240" w:lineRule="auto"/>
-              <w:rPr>
-                <w:sz w:val="20"/>
-                <w:szCs w:val="20"/>
-              </w:rPr>
-            </w:pPr>
-            <w:r>
-              <w:rPr>
-                <w:sz w:val="20"/>
-                <w:szCs w:val="20"/>
-              </w:rPr>
-              <w:t>${</w:t>
-            </w:r>
-            <w:proofErr w:type="spellStart"/>
-            <w:r>
-              <w:rPr>
-                <w:sz w:val="20"/>
-                <w:szCs w:val="20"/>
-              </w:rPr>
-              <w:t>ca</w:t>
+            <w:tcW w:w="3878" w:type="dxa"/>
+            <w:shd w:val="clear" w:color="auto" w:fill="auto"/>
+          </w:tcPr>
+          <w:p>
+            <w:pPr>
+              <w:spacing w:after="0" w:line="240" w:lineRule="auto"/>
+              <w:rPr>
+                <w:sz w:val="20"/>
+                <w:szCs w:val="20"/>
+              </w:rPr>
+            </w:pPr>
+            <w:r>
+              <w:rPr>
+                <w:sz w:val="20"/>
+                <w:szCs w:val="20"/>
+              </w:rPr>
+              <w:t>${ca</w:t>
             </w:r>
             <w:r>
               <w:rPr>
@@ -1841,15 +1495,7 @@
                 <w:sz w:val="20"/>
                 <w:szCs w:val="20"/>
               </w:rPr>
-              <w:t>CarTaxesText</w:t>
-            </w:r>
-            <w:proofErr w:type="spellEnd"/>
-            <w:r>
-              <w:rPr>
-                <w:sz w:val="20"/>
-                <w:szCs w:val="20"/>
-              </w:rPr>
-              <w:t>}</w:t>
+              <w:t>CarTaxesText}</w:t>
             </w:r>
           </w:p>
         </w:tc>
@@ -1860,7 +1506,7 @@
         </w:trPr>
         <w:tc>
           <w:tcPr>
-            <w:tcW w:w="3709" w:type="dxa"/>
+            <w:tcW w:w="3342" w:type="dxa"/>
             <w:tcBorders>
               <w:bottom w:val="single" w:sz="4" w:space="0" w:color="auto"/>
             </w:tcBorders>
@@ -1897,7 +1543,7 @@
         </w:tc>
         <w:tc>
           <w:tcPr>
-            <w:tcW w:w="1604" w:type="dxa"/>
+            <w:tcW w:w="2420" w:type="dxa"/>
             <w:tcBorders>
               <w:bottom w:val="single" w:sz="4" w:space="0" w:color="auto"/>
             </w:tcBorders>
@@ -1917,23 +1563,7 @@
                 <w:sz w:val="20"/>
                 <w:szCs w:val="20"/>
               </w:rPr>
-              <w:t>${</w:t>
-            </w:r>
-            <w:proofErr w:type="spellStart"/>
-            <w:r>
-              <w:rPr>
-                <w:sz w:val="20"/>
-                <w:szCs w:val="20"/>
-              </w:rPr>
-              <w:t>carTaxes</w:t>
-            </w:r>
-            <w:proofErr w:type="spellEnd"/>
-            <w:r>
-              <w:rPr>
-                <w:sz w:val="20"/>
-                <w:szCs w:val="20"/>
-              </w:rPr>
-              <w:t>}</w:t>
+              <w:t>${carTaxes}</w:t>
             </w:r>
             <w:r>
               <w:rPr>
@@ -1946,7 +1576,7 @@
         </w:tc>
         <w:tc>
           <w:tcPr>
-            <w:tcW w:w="4434" w:type="dxa"/>
+            <w:tcW w:w="3878" w:type="dxa"/>
             <w:tcBorders>
               <w:bottom w:val="single" w:sz="4" w:space="0" w:color="auto"/>
             </w:tcBorders>
@@ -1972,23 +1602,7 @@
                 <w:sz w:val="20"/>
                 <w:szCs w:val="20"/>
               </w:rPr>
-              <w:t>${</w:t>
-            </w:r>
-            <w:proofErr w:type="spellStart"/>
-            <w:r>
-              <w:rPr>
-                <w:sz w:val="20"/>
-                <w:szCs w:val="20"/>
-              </w:rPr>
-              <w:t>carTaxesKm</w:t>
-            </w:r>
-            <w:proofErr w:type="spellEnd"/>
-            <w:r>
-              <w:rPr>
-                <w:sz w:val="20"/>
-                <w:szCs w:val="20"/>
-              </w:rPr>
-              <w:t>} km</w:t>
+              <w:t>${carTaxesKm} km</w:t>
             </w:r>
           </w:p>
           <w:p>
@@ -2053,23 +1667,7 @@
                 <w:sz w:val="20"/>
                 <w:szCs w:val="20"/>
               </w:rPr>
-              <w:t>${</w:t>
-            </w:r>
-            <w:proofErr w:type="spellStart"/>
-            <w:r>
-              <w:rPr>
-                <w:sz w:val="20"/>
-                <w:szCs w:val="20"/>
-              </w:rPr>
-              <w:t>roadTaxes</w:t>
-            </w:r>
-            <w:proofErr w:type="spellEnd"/>
-            <w:r>
-              <w:rPr>
-                <w:sz w:val="20"/>
-                <w:szCs w:val="20"/>
-              </w:rPr>
-              <w:t>}</w:t>
+              <w:t>${roadTaxes}</w:t>
             </w:r>
             <w:r>
               <w:rPr>
@@ -2106,23 +1704,7 @@
                 <w:sz w:val="20"/>
                 <w:szCs w:val="20"/>
               </w:rPr>
-              <w:t>${</w:t>
-            </w:r>
-            <w:proofErr w:type="spellStart"/>
-            <w:r>
-              <w:rPr>
-                <w:sz w:val="20"/>
-                <w:szCs w:val="20"/>
-              </w:rPr>
-              <w:t>countCars</w:t>
-            </w:r>
-            <w:proofErr w:type="spellEnd"/>
-            <w:r>
-              <w:rPr>
-                <w:sz w:val="20"/>
-                <w:szCs w:val="20"/>
-              </w:rPr>
-              <w:t>}</w:t>
+              <w:t>${countCars}</w:t>
             </w:r>
           </w:p>
           <w:p>
@@ -2152,23 +1734,7 @@
                 <w:sz w:val="20"/>
                 <w:szCs w:val="20"/>
               </w:rPr>
-              <w:t>: ${</w:t>
-            </w:r>
-            <w:proofErr w:type="spellStart"/>
-            <w:r>
-              <w:rPr>
-                <w:sz w:val="20"/>
-                <w:szCs w:val="20"/>
-              </w:rPr>
-              <w:t>privateArrival</w:t>
-            </w:r>
-            <w:proofErr w:type="spellEnd"/>
-            <w:r>
-              <w:rPr>
-                <w:sz w:val="20"/>
-                <w:szCs w:val="20"/>
-              </w:rPr>
-              <w:t>}</w:t>
+              <w:t>: ${privateArrival}</w:t>
             </w:r>
           </w:p>
         </w:tc>
@@ -2179,7 +1745,7 @@
         </w:trPr>
         <w:tc>
           <w:tcPr>
-            <w:tcW w:w="3709" w:type="dxa"/>
+            <w:tcW w:w="3342" w:type="dxa"/>
             <w:tcBorders>
               <w:top w:val="single" w:sz="4" w:space="0" w:color="auto"/>
               <w:bottom w:val="single" w:sz="4" w:space="0" w:color="auto"/>
@@ -2190,31 +1756,59 @@
             <w:pPr>
               <w:spacing w:after="0" w:line="240" w:lineRule="auto"/>
               <w:rPr>
-                <w:b/>
-                <w:sz w:val="20"/>
-                <w:szCs w:val="20"/>
-              </w:rPr>
-            </w:pPr>
-            <w:r>
-              <w:rPr>
-                <w:b/>
-                <w:sz w:val="20"/>
-                <w:szCs w:val="20"/>
-              </w:rPr>
-              <w:t xml:space="preserve">Telefon/Porti: </w:t>
-            </w:r>
-            <w:r>
-              <w:rPr>
-                <w:sz w:val="20"/>
-                <w:szCs w:val="20"/>
-              </w:rPr>
-              <w:t>pauschal CHF 10.00 pro Tag</w:t>
-            </w:r>
-          </w:p>
-        </w:tc>
-        <w:tc>
-          <w:tcPr>
-            <w:tcW w:w="1604" w:type="dxa"/>
+                <w:sz w:val="20"/>
+                <w:szCs w:val="20"/>
+              </w:rPr>
+            </w:pPr>
+            <w:r>
+              <w:rPr>
+                <w:b/>
+                <w:bCs/>
+                <w:sz w:val="20"/>
+                <w:szCs w:val="20"/>
+              </w:rPr>
+              <w:t>Spesenentschädigung</w:t>
+            </w:r>
+            <w:r>
+              <w:rPr>
+                <w:b/>
+                <w:bCs/>
+                <w:sz w:val="20"/>
+                <w:szCs w:val="20"/>
+              </w:rPr>
+              <w:t>:</w:t>
+            </w:r>
+            <w:r>
+              <w:rPr>
+                <w:sz w:val="20"/>
+                <w:szCs w:val="20"/>
+              </w:rPr>
+              <w:t xml:space="preserve"> </w:t>
+            </w:r>
+            <w:r>
+              <w:rPr>
+                <w:sz w:val="20"/>
+                <w:szCs w:val="20"/>
+              </w:rPr>
+              <w:br/>
+            </w:r>
+            <w:r>
+              <w:rPr>
+                <w:sz w:val="20"/>
+                <w:szCs w:val="20"/>
+              </w:rPr>
+              <w:t>pauschal 10.-- pro Tag/Abend</w:t>
+            </w:r>
+          </w:p>
+          <w:p>
+            <w:pPr>
+              <w:spacing w:after="0" w:line="240" w:lineRule="auto"/>
+            </w:pPr>
+          </w:p>
+        </w:tc>
+        <w:tc>
+          <w:tcPr>
+            <w:tcW w:w="2420" w:type="dxa"/>
             <w:tcBorders>
               <w:top w:val="single" w:sz="4" w:space="0" w:color="auto"/>
               <w:bottom w:val="single" w:sz="4" w:space="0" w:color="auto"/>
@@ -2237,15 +1831,13 @@
               </w:rPr>
               <w:t>${</w:t>
             </w:r>
-            <w:proofErr w:type="spellStart"/>
-            <w:r>
-              <w:rPr>
-                <w:sz w:val="20"/>
-                <w:szCs w:val="20"/>
-              </w:rPr>
-              <w:t>phoneTaxes</w:t>
-            </w:r>
-            <w:proofErr w:type="spellEnd"/>
+            <w:r>
+              <w:rPr>
+                <w:sz w:val="20"/>
+                <w:szCs w:val="20"/>
+              </w:rPr>
+              <w:t>expenseReimbursement</w:t>
+            </w:r>
             <w:r>
               <w:rPr>
                 <w:sz w:val="20"/>
@@ -2264,7 +1856,7 @@
         </w:tc>
         <w:tc>
           <w:tcPr>
-            <w:tcW w:w="4434" w:type="dxa"/>
+            <w:tcW w:w="3878" w:type="dxa"/>
             <w:tcBorders>
               <w:top w:val="single" w:sz="4" w:space="0" w:color="auto"/>
               <w:bottom w:val="single" w:sz="4" w:space="0" w:color="auto"/>
@@ -2288,7 +1880,147 @@
         </w:trPr>
         <w:tc>
           <w:tcPr>
-            <w:tcW w:w="3709" w:type="dxa"/>
+            <w:tcW w:w="3342" w:type="dxa"/>
+            <w:tcBorders>
+              <w:top w:val="single" w:sz="4" w:space="0" w:color="auto"/>
+              <w:bottom w:val="single" w:sz="4" w:space="0" w:color="auto"/>
+            </w:tcBorders>
+            <w:shd w:val="clear" w:color="auto" w:fill="auto"/>
+          </w:tcPr>
+          <w:p>
+            <w:pPr>
+              <w:spacing w:after="0" w:line="240" w:lineRule="auto"/>
+              <w:rPr>
+                <w:sz w:val="20"/>
+                <w:szCs w:val="20"/>
+              </w:rPr>
+            </w:pPr>
+            <w:r>
+              <w:rPr>
+                <w:b/>
+                <w:bCs/>
+                <w:sz w:val="20"/>
+                <w:szCs w:val="20"/>
+              </w:rPr>
+              <w:t>Organisationspauschale:</w:t>
+            </w:r>
+            <w:r>
+              <w:rPr>
+                <w:sz w:val="20"/>
+                <w:szCs w:val="20"/>
+              </w:rPr>
+              <w:t xml:space="preserve"> </w:t>
+            </w:r>
+            <w:r>
+              <w:rPr>
+                <w:sz w:val="20"/>
+                <w:szCs w:val="20"/>
+              </w:rPr>
+              <w:br/>
+            </w:r>
+            <w:r>
+              <w:rPr>
+                <w:sz w:val="20"/>
+                <w:szCs w:val="20"/>
+              </w:rPr>
+              <w:t>pauschal 10.-- pro Tag/Abend</w:t>
+            </w:r>
+            <w:r>
+              <w:rPr>
+                <w:sz w:val="20"/>
+                <w:szCs w:val="20"/>
+              </w:rPr>
+              <w:t>,</w:t>
+            </w:r>
+          </w:p>
+          <w:p>
+            <w:pPr>
+              <w:spacing w:after="0" w:line="240" w:lineRule="auto"/>
+            </w:pPr>
+            <w:r>
+              <w:rPr>
+                <w:sz w:val="20"/>
+                <w:szCs w:val="20"/>
+              </w:rPr>
+              <w:t>auch bei Absage möglich</w:t>
+            </w:r>
+          </w:p>
+        </w:tc>
+        <w:tc>
+          <w:tcPr>
+            <w:tcW w:w="2420" w:type="dxa"/>
+            <w:tcBorders>
+              <w:top w:val="single" w:sz="4" w:space="0" w:color="auto"/>
+              <w:bottom w:val="single" w:sz="4" w:space="0" w:color="auto"/>
+            </w:tcBorders>
+            <w:shd w:val="clear" w:color="auto" w:fill="auto"/>
+          </w:tcPr>
+          <w:p>
+            <w:pPr>
+              <w:spacing w:after="0" w:line="240" w:lineRule="auto"/>
+              <w:jc w:val="right"/>
+              <w:rPr>
+                <w:sz w:val="20"/>
+                <w:szCs w:val="20"/>
+              </w:rPr>
+            </w:pPr>
+            <w:r>
+              <w:rPr>
+                <w:sz w:val="20"/>
+                <w:szCs w:val="20"/>
+              </w:rPr>
+              <w:t>${</w:t>
+            </w:r>
+            <w:r>
+              <w:rPr>
+                <w:sz w:val="20"/>
+                <w:szCs w:val="20"/>
+              </w:rPr>
+              <w:t>organizationalFlatRate</w:t>
+            </w:r>
+            <w:r>
+              <w:rPr>
+                <w:sz w:val="20"/>
+                <w:szCs w:val="20"/>
+              </w:rPr>
+              <w:t>}</w:t>
+            </w:r>
+            <w:r>
+              <w:rPr>
+                <w:sz w:val="20"/>
+                <w:szCs w:val="20"/>
+              </w:rPr>
+              <w:t xml:space="preserve"> CHF</w:t>
+            </w:r>
+          </w:p>
+        </w:tc>
+        <w:tc>
+          <w:tcPr>
+            <w:tcW w:w="3878" w:type="dxa"/>
+            <w:tcBorders>
+              <w:top w:val="single" w:sz="4" w:space="0" w:color="auto"/>
+              <w:bottom w:val="single" w:sz="4" w:space="0" w:color="auto"/>
+            </w:tcBorders>
+            <w:shd w:val="clear" w:color="auto" w:fill="auto"/>
+          </w:tcPr>
+          <w:p>
+            <w:pPr>
+              <w:spacing w:after="0" w:line="240" w:lineRule="auto"/>
+              <w:rPr>
+                <w:sz w:val="20"/>
+                <w:szCs w:val="20"/>
+              </w:rPr>
+            </w:pPr>
+          </w:p>
+        </w:tc>
+      </w:tr>
+      <w:tr>
+        <w:trPr>
+          <w:cantSplit/>
+        </w:trPr>
+        <w:tc>
+          <w:tcPr>
+            <w:tcW w:w="3342" w:type="dxa"/>
             <w:tcBorders>
               <w:top w:val="single" w:sz="4" w:space="0" w:color="auto"/>
               <w:bottom w:val="double" w:sz="4" w:space="0" w:color="auto"/>
@@ -2316,7 +2048,7 @@
         </w:tc>
         <w:tc>
           <w:tcPr>
-            <w:tcW w:w="1604" w:type="dxa"/>
+            <w:tcW w:w="2420" w:type="dxa"/>
             <w:tcBorders>
               <w:top w:val="single" w:sz="4" w:space="0" w:color="auto"/>
               <w:bottom w:val="double" w:sz="4" w:space="0" w:color="auto"/>
@@ -2339,31 +2071,13 @@
                 <w:sz w:val="20"/>
                 <w:szCs w:val="20"/>
               </w:rPr>
-              <w:t>${</w:t>
-            </w:r>
-            <w:proofErr w:type="spellStart"/>
-            <w:r>
-              <w:rPr>
-                <w:b/>
-                <w:sz w:val="20"/>
-                <w:szCs w:val="20"/>
-              </w:rPr>
-              <w:t>totalCosts</w:t>
-            </w:r>
-            <w:proofErr w:type="spellEnd"/>
-            <w:r>
-              <w:rPr>
-                <w:b/>
-                <w:sz w:val="20"/>
-                <w:szCs w:val="20"/>
-              </w:rPr>
-              <w:t>} CHF</w:t>
-            </w:r>
-          </w:p>
-        </w:tc>
-        <w:tc>
-          <w:tcPr>
-            <w:tcW w:w="4434" w:type="dxa"/>
+              <w:t>${totalCosts} CHF</w:t>
+            </w:r>
+          </w:p>
+        </w:tc>
+        <w:tc>
+          <w:tcPr>
+            <w:tcW w:w="3878" w:type="dxa"/>
             <w:tcBorders>
               <w:top w:val="single" w:sz="4" w:space="0" w:color="auto"/>
               <w:bottom w:val="double" w:sz="4" w:space="0" w:color="auto"/>
@@ -2437,31 +2151,7 @@
           <w:sz w:val="20"/>
           <w:szCs w:val="20"/>
         </w:rPr>
-        <w:t xml:space="preserve"> x </w:t>
-      </w:r>
-      <w:proofErr w:type="spellStart"/>
-      <w:r>
-        <w:rPr>
-          <w:sz w:val="20"/>
-          <w:szCs w:val="20"/>
-        </w:rPr>
-        <w:t>AnzKm</w:t>
-      </w:r>
-      <w:proofErr w:type="spellEnd"/>
-      <w:r>
-        <w:rPr>
-          <w:sz w:val="20"/>
-          <w:szCs w:val="20"/>
-        </w:rPr>
-        <w:t xml:space="preserve"> + Park-/Strassen-/Tunnelgebühren) x </w:t>
-      </w:r>
-      <w:proofErr w:type="spellStart"/>
-      <w:r>
-        <w:rPr>
-          <w:sz w:val="20"/>
-          <w:szCs w:val="20"/>
-        </w:rPr>
-        <w:t>Anz</w:t>
+        <w:t xml:space="preserve"> x AnzKm + Park-/Strassen-/Tunnelgebühren) x Anz</w:t>
       </w:r>
       <w:r>
         <w:rPr>
@@ -2475,25 +2165,8 @@
           <w:sz w:val="20"/>
           <w:szCs w:val="20"/>
         </w:rPr>
-        <w:t>s</w:t>
+        <w:t>s) : AnzPersonen</w:t>
       </w:r>
-      <w:proofErr w:type="spellEnd"/>
-      <w:r>
-        <w:rPr>
-          <w:sz w:val="20"/>
-          <w:szCs w:val="20"/>
-        </w:rPr>
-        <w:t xml:space="preserve">) : </w:t>
-      </w:r>
-      <w:proofErr w:type="spellStart"/>
-      <w:r>
-        <w:rPr>
-          <w:sz w:val="20"/>
-          <w:szCs w:val="20"/>
-        </w:rPr>
-        <w:t>AnzPersonen</w:t>
-      </w:r>
-      <w:proofErr w:type="spellEnd"/>
       <w:r>
         <w:rPr>
           <w:sz w:val="20"/>
@@ -2523,23 +2196,7 @@
           <w:szCs w:val="20"/>
         </w:rPr>
         <w:br/>
-        <w:t>${</w:t>
-      </w:r>
-      <w:proofErr w:type="spellStart"/>
-      <w:r>
-        <w:rPr>
-          <w:sz w:val="20"/>
-          <w:szCs w:val="20"/>
-        </w:rPr>
-        <w:t>notice</w:t>
-      </w:r>
-      <w:proofErr w:type="spellEnd"/>
-      <w:r>
-        <w:rPr>
-          <w:sz w:val="20"/>
-          <w:szCs w:val="20"/>
-        </w:rPr>
-        <w:t>}</w:t>
+        <w:t>${notice}</w:t>
       </w:r>
     </w:p>
     <w:p>
@@ -2603,23 +2260,7 @@
                 <w:sz w:val="20"/>
                 <w:szCs w:val="20"/>
               </w:rPr>
-              <w:t>IBAN: ${</w:t>
-            </w:r>
-            <w:proofErr w:type="spellStart"/>
-            <w:r>
-              <w:rPr>
-                <w:sz w:val="20"/>
-                <w:szCs w:val="20"/>
-              </w:rPr>
-              <w:t>iban</w:t>
-            </w:r>
-            <w:proofErr w:type="spellEnd"/>
-            <w:r>
-              <w:rPr>
-                <w:sz w:val="20"/>
-                <w:szCs w:val="20"/>
-              </w:rPr>
-              <w:t>}</w:t>
+              <w:t>IBAN: ${iban}</w:t>
             </w:r>
           </w:p>
         </w:tc>
@@ -2668,23 +2309,7 @@
                 <w:sz w:val="20"/>
                 <w:szCs w:val="20"/>
               </w:rPr>
-              <w:t>${</w:t>
-            </w:r>
-            <w:proofErr w:type="spellStart"/>
-            <w:r>
-              <w:rPr>
-                <w:sz w:val="20"/>
-                <w:szCs w:val="20"/>
-              </w:rPr>
-              <w:t>accountHolder</w:t>
-            </w:r>
-            <w:proofErr w:type="spellEnd"/>
-            <w:r>
-              <w:rPr>
-                <w:sz w:val="20"/>
-                <w:szCs w:val="20"/>
-              </w:rPr>
-              <w:t>}</w:t>
+              <w:t>${accountHolder}</w:t>
             </w:r>
           </w:p>
         </w:tc>
@@ -2737,23 +2362,7 @@
           <w:sz w:val="20"/>
           <w:szCs w:val="20"/>
         </w:rPr>
-        <w:t>: ${</w:t>
-      </w:r>
-      <w:proofErr w:type="spellStart"/>
-      <w:r>
-        <w:rPr>
-          <w:sz w:val="20"/>
-          <w:szCs w:val="20"/>
-        </w:rPr>
-        <w:t>printingDate</w:t>
-      </w:r>
-      <w:proofErr w:type="spellEnd"/>
-      <w:r>
-        <w:rPr>
-          <w:sz w:val="20"/>
-          <w:szCs w:val="20"/>
-        </w:rPr>
-        <w:t>}</w:t>
+        <w:t>: ${printingDate}</w:t>
       </w:r>
     </w:p>
     <w:p>

</xml_diff>

<commit_message>
Tidy up the Vergütungsformular template
</commit_message>
<xml_diff>
--- a/contao/templates/docx/event_invoice_tour.docx
+++ b/contao/templates/docx/event_invoice_tour.docx
@@ -5,7 +5,7 @@
     <w:p>
       <w:pPr>
         <w:rPr>
-          <w:i/>
+          <w:iCs/>
           <w:sz w:val="24"/>
           <w:szCs w:val="24"/>
         </w:rPr>
@@ -49,22 +49,6 @@
           <w:szCs w:val="36"/>
         </w:rPr>
         <w:br/>
-      </w:r>
-      <w:r>
-        <w:rPr>
-          <w:i/>
-          <w:sz w:val="24"/>
-          <w:szCs w:val="24"/>
-        </w:rPr>
-        <w:t xml:space="preserve">Wichtig! </w:t>
-      </w:r>
-      <w:r>
-        <w:rPr>
-          <w:i/>
-          <w:sz w:val="24"/>
-          <w:szCs w:val="24"/>
-        </w:rPr>
-        <w:t>Das Vergütungsformular gilt nur für Gruppen der Stammsektion</w:t>
       </w:r>
     </w:p>
     <w:p>
@@ -2233,16 +2217,6 @@
               <w:t>pauschal 10.-- pro Tag/Abend</w:t>
             </w:r>
           </w:p>
-          <w:p>
-            <w:pPr>
-              <w:spacing w:after="0" w:line="240" w:lineRule="auto"/>
-              <w:rPr>
-                <w:b/>
-                <w:sz w:val="20"/>
-                <w:szCs w:val="20"/>
-              </w:rPr>
-            </w:pPr>
-          </w:p>
         </w:tc>
         <w:tc>
           <w:tcPr>
@@ -2939,104 +2913,6 @@
         </w:rPr>
         <w:t>}</w:t>
       </w:r>
-    </w:p>
-    <w:p>
-      <w:pPr>
-        <w:rPr>
-          <w:sz w:val="20"/>
-          <w:szCs w:val="20"/>
-        </w:rPr>
-      </w:pPr>
-    </w:p>
-    <w:tbl>
-      <w:tblPr>
-        <w:tblW w:w="0" w:type="auto"/>
-        <w:tblLook w:val="04A0" w:firstRow="1" w:lastRow="0" w:firstColumn="1" w:lastColumn="0" w:noHBand="0" w:noVBand="1"/>
-      </w:tblPr>
-      <w:tblGrid>
-        <w:gridCol w:w="4489"/>
-        <w:gridCol w:w="5151"/>
-      </w:tblGrid>
-      <w:tr>
-        <w:trPr>
-          <w:cantSplit/>
-        </w:trPr>
-        <w:tc>
-          <w:tcPr>
-            <w:tcW w:w="4531" w:type="dxa"/>
-            <w:shd w:val="clear" w:color="auto" w:fill="auto"/>
-          </w:tcPr>
-          <w:p>
-            <w:pPr>
-              <w:spacing w:after="0" w:line="240" w:lineRule="auto"/>
-              <w:rPr>
-                <w:b/>
-                <w:sz w:val="20"/>
-                <w:szCs w:val="20"/>
-              </w:rPr>
-            </w:pPr>
-            <w:r>
-              <w:rPr>
-                <w:b/>
-                <w:sz w:val="20"/>
-                <w:szCs w:val="20"/>
-              </w:rPr>
-              <w:lastRenderedPageBreak/>
-              <w:t>Tourenchef</w:t>
-            </w:r>
-            <w:r>
-              <w:rPr>
-                <w:b/>
-                <w:sz w:val="20"/>
-                <w:szCs w:val="20"/>
-              </w:rPr>
-              <w:br/>
-            </w:r>
-            <w:r>
-              <w:rPr>
-                <w:sz w:val="20"/>
-                <w:szCs w:val="20"/>
-              </w:rPr>
-              <w:t>Ort, Datum, Unterschrift:</w:t>
-            </w:r>
-            <w:r>
-              <w:rPr>
-                <w:b/>
-                <w:sz w:val="20"/>
-                <w:szCs w:val="20"/>
-              </w:rPr>
-              <w:t xml:space="preserve"> </w:t>
-            </w:r>
-          </w:p>
-        </w:tc>
-        <w:tc>
-          <w:tcPr>
-            <w:tcW w:w="5216" w:type="dxa"/>
-            <w:tcBorders>
-              <w:bottom w:val="double" w:sz="4" w:space="0" w:color="auto"/>
-            </w:tcBorders>
-            <w:shd w:val="clear" w:color="auto" w:fill="auto"/>
-          </w:tcPr>
-          <w:p>
-            <w:pPr>
-              <w:spacing w:after="0" w:line="240" w:lineRule="auto"/>
-              <w:rPr>
-                <w:sz w:val="20"/>
-                <w:szCs w:val="20"/>
-              </w:rPr>
-            </w:pPr>
-          </w:p>
-        </w:tc>
-      </w:tr>
-    </w:tbl>
-    <w:p>
-      <w:pPr>
-        <w:rPr>
-          <w:b/>
-          <w:sz w:val="24"/>
-          <w:szCs w:val="24"/>
-        </w:rPr>
-      </w:pPr>
     </w:p>
     <w:sectPr>
       <w:headerReference w:type="default" r:id="rId7"/>
@@ -4027,7 +3903,6 @@
     <w:basedOn w:val="Standard"/>
     <w:link w:val="HTMLVorformatiertZchn"/>
     <w:uiPriority w:val="99"/>
-    <w:semiHidden/>
     <w:unhideWhenUsed/>
     <w:rsid w:val="00163193"/>
     <w:pPr>
@@ -4062,7 +3937,6 @@
     <w:name w:val="HTML Vorformatiert Zchn"/>
     <w:link w:val="HTMLVorformatiert"/>
     <w:uiPriority w:val="99"/>
-    <w:semiHidden/>
     <w:rsid w:val="00163193"/>
     <w:rPr>
       <w:rFonts w:ascii="Courier New" w:eastAsia="Times New Roman" w:hAnsi="Courier New" w:cs="Courier New"/>

</xml_diff>